<commit_message>
Pushing Double Linked list
</commit_message>
<xml_diff>
--- a/Docs/Preparation_QuestionsAndAnswers.docx
+++ b/Docs/Preparation_QuestionsAndAnswers.docx
@@ -2365,7 +2365,7 @@
         </w:tblBorders>
         <w:tblCellMar>
           <w:top w:w="55" w:type="dxa"/>
-          <w:left w:w="51" w:type="dxa"/>
+          <w:left w:w="45" w:type="dxa"/>
           <w:bottom w:w="55" w:type="dxa"/>
           <w:right w:w="55" w:type="dxa"/>
         </w:tblCellMar>
@@ -2374,10 +2374,10 @@
         <w:gridCol w:w="959"/>
         <w:gridCol w:w="1532"/>
         <w:gridCol w:w="3343"/>
-        <w:gridCol w:w="1202"/>
-        <w:gridCol w:w="959"/>
-        <w:gridCol w:w="1245"/>
-        <w:gridCol w:w="1079"/>
+        <w:gridCol w:w="1205"/>
+        <w:gridCol w:w="960"/>
+        <w:gridCol w:w="1243"/>
+        <w:gridCol w:w="1077"/>
       </w:tblGrid>
       <w:tr>
         <w:trPr/>
@@ -2476,7 +2476,7 @@
         </w:tc>
         <w:tc>
           <w:tcPr>
-            <w:tcW w:w="1202" w:type="dxa"/>
+            <w:tcW w:w="1205" w:type="dxa"/>
             <w:tcBorders>
               <w:top w:val="single" w:sz="2" w:space="0" w:color="000001"/>
               <w:left w:val="single" w:sz="2" w:space="0" w:color="000001"/>
@@ -2514,7 +2514,7 @@
         </w:tc>
         <w:tc>
           <w:tcPr>
-            <w:tcW w:w="959" w:type="dxa"/>
+            <w:tcW w:w="960" w:type="dxa"/>
             <w:tcBorders>
               <w:top w:val="single" w:sz="2" w:space="0" w:color="000001"/>
               <w:left w:val="single" w:sz="2" w:space="0" w:color="000001"/>
@@ -2545,7 +2545,7 @@
         </w:tc>
         <w:tc>
           <w:tcPr>
-            <w:tcW w:w="1245" w:type="dxa"/>
+            <w:tcW w:w="1243" w:type="dxa"/>
             <w:tcBorders>
               <w:top w:val="single" w:sz="2" w:space="0" w:color="000001"/>
               <w:left w:val="single" w:sz="2" w:space="0" w:color="000001"/>
@@ -2576,7 +2576,7 @@
         </w:tc>
         <w:tc>
           <w:tcPr>
-            <w:tcW w:w="1079" w:type="dxa"/>
+            <w:tcW w:w="1077" w:type="dxa"/>
             <w:tcBorders>
               <w:top w:val="single" w:sz="2" w:space="0" w:color="000001"/>
               <w:left w:val="single" w:sz="2" w:space="0" w:color="000001"/>
@@ -2718,7 +2718,7 @@
         </w:tc>
         <w:tc>
           <w:tcPr>
-            <w:tcW w:w="1202" w:type="dxa"/>
+            <w:tcW w:w="1205" w:type="dxa"/>
             <w:tcBorders>
               <w:top w:val="single" w:sz="2" w:space="0" w:color="000001"/>
               <w:left w:val="single" w:sz="2" w:space="0" w:color="000001"/>
@@ -2742,7 +2742,7 @@
         </w:tc>
         <w:tc>
           <w:tcPr>
-            <w:tcW w:w="959" w:type="dxa"/>
+            <w:tcW w:w="960" w:type="dxa"/>
             <w:tcBorders>
               <w:top w:val="single" w:sz="2" w:space="0" w:color="000001"/>
               <w:left w:val="single" w:sz="2" w:space="0" w:color="000001"/>
@@ -2766,7 +2766,7 @@
         </w:tc>
         <w:tc>
           <w:tcPr>
-            <w:tcW w:w="1245" w:type="dxa"/>
+            <w:tcW w:w="1243" w:type="dxa"/>
             <w:tcBorders>
               <w:top w:val="single" w:sz="2" w:space="0" w:color="000001"/>
               <w:left w:val="single" w:sz="2" w:space="0" w:color="000001"/>
@@ -2802,7 +2802,7 @@
         </w:tc>
         <w:tc>
           <w:tcPr>
-            <w:tcW w:w="1079" w:type="dxa"/>
+            <w:tcW w:w="1077" w:type="dxa"/>
             <w:tcBorders>
               <w:top w:val="single" w:sz="2" w:space="0" w:color="000001"/>
               <w:left w:val="single" w:sz="2" w:space="0" w:color="000001"/>
@@ -2912,6 +2912,21 @@
           </w:tcPr>
           <w:p>
             <w:pPr>
+              <w:pStyle w:val="Normal"/>
+              <w:bidi w:val="0"/>
+              <w:jc w:val="left"/>
+              <w:rPr/>
+            </w:pPr>
+            <w:r>
+              <w:rPr>
+                <w:b/>
+                <w:bCs/>
+              </w:rPr>
+              <w:t>through out the program.</w:t>
+            </w:r>
+          </w:p>
+          <w:p>
+            <w:pPr>
               <w:pStyle w:val="TableContents"/>
               <w:bidi w:val="0"/>
               <w:jc w:val="left"/>
@@ -2925,7 +2940,7 @@
         </w:tc>
         <w:tc>
           <w:tcPr>
-            <w:tcW w:w="1202" w:type="dxa"/>
+            <w:tcW w:w="1205" w:type="dxa"/>
             <w:tcBorders>
               <w:top w:val="single" w:sz="2" w:space="0" w:color="000001"/>
               <w:left w:val="single" w:sz="2" w:space="0" w:color="000001"/>
@@ -2960,7 +2975,7 @@
         </w:tc>
         <w:tc>
           <w:tcPr>
-            <w:tcW w:w="959" w:type="dxa"/>
+            <w:tcW w:w="960" w:type="dxa"/>
             <w:tcBorders>
               <w:top w:val="single" w:sz="2" w:space="0" w:color="000001"/>
               <w:left w:val="single" w:sz="2" w:space="0" w:color="000001"/>
@@ -2984,7 +2999,7 @@
         </w:tc>
         <w:tc>
           <w:tcPr>
-            <w:tcW w:w="1245" w:type="dxa"/>
+            <w:tcW w:w="1243" w:type="dxa"/>
             <w:tcBorders>
               <w:top w:val="single" w:sz="2" w:space="0" w:color="000001"/>
               <w:left w:val="single" w:sz="2" w:space="0" w:color="000001"/>
@@ -3020,7 +3035,7 @@
         </w:tc>
         <w:tc>
           <w:tcPr>
-            <w:tcW w:w="1079" w:type="dxa"/>
+            <w:tcW w:w="1077" w:type="dxa"/>
             <w:tcBorders>
               <w:top w:val="single" w:sz="2" w:space="0" w:color="000001"/>
               <w:left w:val="single" w:sz="2" w:space="0" w:color="000001"/>
@@ -3125,6 +3140,29 @@
           </w:tcPr>
           <w:p>
             <w:pPr>
+              <w:pStyle w:val="Normal"/>
+              <w:suppressLineNumbers/>
+              <w:bidi w:val="0"/>
+              <w:jc w:val="left"/>
+              <w:rPr/>
+            </w:pPr>
+            <w:r>
+              <w:rPr>
+                <w:b/>
+                <w:bCs/>
+              </w:rPr>
+              <w:t xml:space="preserve"> </w:t>
+            </w:r>
+            <w:r>
+              <w:rPr>
+                <w:b/>
+                <w:bCs/>
+              </w:rPr>
+              <w:t xml:space="preserve">through out the program. </w:t>
+            </w:r>
+          </w:p>
+          <w:p>
+            <w:pPr>
               <w:pStyle w:val="TableContents"/>
               <w:suppressLineNumbers/>
               <w:bidi w:val="0"/>
@@ -3139,7 +3177,7 @@
         </w:tc>
         <w:tc>
           <w:tcPr>
-            <w:tcW w:w="1202" w:type="dxa"/>
+            <w:tcW w:w="1205" w:type="dxa"/>
             <w:tcBorders>
               <w:top w:val="single" w:sz="2" w:space="0" w:color="000001"/>
               <w:left w:val="single" w:sz="2" w:space="0" w:color="000001"/>
@@ -3164,7 +3202,7 @@
         </w:tc>
         <w:tc>
           <w:tcPr>
-            <w:tcW w:w="959" w:type="dxa"/>
+            <w:tcW w:w="960" w:type="dxa"/>
             <w:tcBorders>
               <w:top w:val="single" w:sz="2" w:space="0" w:color="000001"/>
               <w:left w:val="single" w:sz="2" w:space="0" w:color="000001"/>
@@ -3188,7 +3226,7 @@
         </w:tc>
         <w:tc>
           <w:tcPr>
-            <w:tcW w:w="1245" w:type="dxa"/>
+            <w:tcW w:w="1243" w:type="dxa"/>
             <w:tcBorders>
               <w:top w:val="single" w:sz="2" w:space="0" w:color="000001"/>
               <w:left w:val="single" w:sz="2" w:space="0" w:color="000001"/>
@@ -3224,7 +3262,7 @@
         </w:tc>
         <w:tc>
           <w:tcPr>
-            <w:tcW w:w="1079" w:type="dxa"/>
+            <w:tcW w:w="1077" w:type="dxa"/>
             <w:tcBorders>
               <w:top w:val="single" w:sz="2" w:space="0" w:color="000001"/>
               <w:left w:val="single" w:sz="2" w:space="0" w:color="000001"/>
@@ -3325,7 +3363,7 @@
         </w:tc>
         <w:tc>
           <w:tcPr>
-            <w:tcW w:w="1202" w:type="dxa"/>
+            <w:tcW w:w="1205" w:type="dxa"/>
             <w:tcBorders>
               <w:top w:val="single" w:sz="2" w:space="0" w:color="000001"/>
               <w:left w:val="single" w:sz="2" w:space="0" w:color="000001"/>
@@ -3354,7 +3392,7 @@
         </w:tc>
         <w:tc>
           <w:tcPr>
-            <w:tcW w:w="959" w:type="dxa"/>
+            <w:tcW w:w="960" w:type="dxa"/>
             <w:tcBorders>
               <w:top w:val="single" w:sz="2" w:space="0" w:color="000001"/>
               <w:left w:val="single" w:sz="2" w:space="0" w:color="000001"/>
@@ -3378,7 +3416,7 @@
         </w:tc>
         <w:tc>
           <w:tcPr>
-            <w:tcW w:w="1245" w:type="dxa"/>
+            <w:tcW w:w="1243" w:type="dxa"/>
             <w:tcBorders>
               <w:top w:val="single" w:sz="2" w:space="0" w:color="000001"/>
               <w:left w:val="single" w:sz="2" w:space="0" w:color="000001"/>
@@ -3407,7 +3445,7 @@
         </w:tc>
         <w:tc>
           <w:tcPr>
-            <w:tcW w:w="1079" w:type="dxa"/>
+            <w:tcW w:w="1077" w:type="dxa"/>
             <w:tcBorders>
               <w:top w:val="single" w:sz="2" w:space="0" w:color="000001"/>
               <w:left w:val="single" w:sz="2" w:space="0" w:color="000001"/>
@@ -3524,7 +3562,7 @@
         </w:tc>
         <w:tc>
           <w:tcPr>
-            <w:tcW w:w="1202" w:type="dxa"/>
+            <w:tcW w:w="1205" w:type="dxa"/>
             <w:tcBorders>
               <w:top w:val="single" w:sz="2" w:space="0" w:color="000001"/>
               <w:left w:val="single" w:sz="2" w:space="0" w:color="000001"/>
@@ -3553,7 +3591,7 @@
         </w:tc>
         <w:tc>
           <w:tcPr>
-            <w:tcW w:w="959" w:type="dxa"/>
+            <w:tcW w:w="960" w:type="dxa"/>
             <w:tcBorders>
               <w:top w:val="single" w:sz="2" w:space="0" w:color="000001"/>
               <w:left w:val="single" w:sz="2" w:space="0" w:color="000001"/>
@@ -3577,7 +3615,7 @@
         </w:tc>
         <w:tc>
           <w:tcPr>
-            <w:tcW w:w="1245" w:type="dxa"/>
+            <w:tcW w:w="1243" w:type="dxa"/>
             <w:tcBorders>
               <w:top w:val="single" w:sz="2" w:space="0" w:color="000001"/>
               <w:left w:val="single" w:sz="2" w:space="0" w:color="000001"/>
@@ -3618,7 +3656,7 @@
         </w:tc>
         <w:tc>
           <w:tcPr>
-            <w:tcW w:w="1079" w:type="dxa"/>
+            <w:tcW w:w="1077" w:type="dxa"/>
             <w:tcBorders>
               <w:top w:val="single" w:sz="2" w:space="0" w:color="000001"/>
               <w:left w:val="single" w:sz="2" w:space="0" w:color="000001"/>
@@ -3724,7 +3762,7 @@
         </w:tc>
         <w:tc>
           <w:tcPr>
-            <w:tcW w:w="1202" w:type="dxa"/>
+            <w:tcW w:w="1205" w:type="dxa"/>
             <w:tcBorders>
               <w:top w:val="single" w:sz="2" w:space="0" w:color="000001"/>
               <w:left w:val="single" w:sz="2" w:space="0" w:color="000001"/>
@@ -3753,7 +3791,7 @@
         </w:tc>
         <w:tc>
           <w:tcPr>
-            <w:tcW w:w="959" w:type="dxa"/>
+            <w:tcW w:w="960" w:type="dxa"/>
             <w:tcBorders>
               <w:top w:val="single" w:sz="2" w:space="0" w:color="000001"/>
               <w:left w:val="single" w:sz="2" w:space="0" w:color="000001"/>
@@ -3777,7 +3815,7 @@
         </w:tc>
         <w:tc>
           <w:tcPr>
-            <w:tcW w:w="1245" w:type="dxa"/>
+            <w:tcW w:w="1243" w:type="dxa"/>
             <w:tcBorders>
               <w:top w:val="single" w:sz="2" w:space="0" w:color="000001"/>
               <w:left w:val="single" w:sz="2" w:space="0" w:color="000001"/>
@@ -3818,7 +3856,7 @@
         </w:tc>
         <w:tc>
           <w:tcPr>
-            <w:tcW w:w="1079" w:type="dxa"/>
+            <w:tcW w:w="1077" w:type="dxa"/>
             <w:tcBorders>
               <w:top w:val="single" w:sz="2" w:space="0" w:color="000001"/>
               <w:left w:val="single" w:sz="2" w:space="0" w:color="000001"/>
@@ -4120,7 +4158,23 @@
           <w:b/>
           <w:bCs/>
         </w:rPr>
-        <w:t xml:space="preserve">Scope : With in the function , Life time: through out the program. </w:t>
+        <w:t>Scope : With in the function , Life time: t</w:t>
+      </w:r>
+      <w:bookmarkStart w:id="0" w:name="__DdeLink__1791_2885008021"/>
+      <w:r>
+        <w:rPr>
+          <w:b/>
+          <w:bCs/>
+        </w:rPr>
+        <w:t>hrough out the program.</w:t>
+      </w:r>
+      <w:bookmarkEnd w:id="0"/>
+      <w:r>
+        <w:rPr>
+          <w:b/>
+          <w:bCs/>
+        </w:rPr>
+        <w:t xml:space="preserve"> </w:t>
       </w:r>
     </w:p>
     <w:p>
@@ -6122,6 +6176,54 @@
         </w:rPr>
       </w:pPr>
       <w:r>
+        <w:rPr/>
+      </w:r>
+    </w:p>
+    <w:p>
+      <w:pPr>
+        <w:pStyle w:val="Normal"/>
+        <w:bidi w:val="0"/>
+        <w:jc w:val="left"/>
+        <w:rPr>
+          <w:b w:val="false"/>
+          <w:b w:val="false"/>
+          <w:bCs w:val="false"/>
+          <w:color w:val="000000"/>
+        </w:rPr>
+      </w:pPr>
+      <w:r>
+        <w:rPr/>
+      </w:r>
+    </w:p>
+    <w:p>
+      <w:pPr>
+        <w:pStyle w:val="Normal"/>
+        <w:bidi w:val="0"/>
+        <w:jc w:val="left"/>
+        <w:rPr>
+          <w:b w:val="false"/>
+          <w:b w:val="false"/>
+          <w:bCs w:val="false"/>
+          <w:color w:val="000000"/>
+        </w:rPr>
+      </w:pPr>
+      <w:r>
+        <w:rPr/>
+      </w:r>
+    </w:p>
+    <w:p>
+      <w:pPr>
+        <w:pStyle w:val="Normal"/>
+        <w:bidi w:val="0"/>
+        <w:jc w:val="left"/>
+        <w:rPr>
+          <w:b w:val="false"/>
+          <w:b w:val="false"/>
+          <w:bCs w:val="false"/>
+          <w:color w:val="000000"/>
+        </w:rPr>
+      </w:pPr>
+      <w:r>
         <w:rPr>
           <w:b w:val="false"/>
           <w:bCs w:val="false"/>
@@ -6198,8 +6300,8 @@
         <w:jc w:val="left"/>
         <w:rPr/>
       </w:pPr>
-      <w:bookmarkStart w:id="0" w:name="copy-code-button"/>
-      <w:bookmarkEnd w:id="0"/>
+      <w:bookmarkStart w:id="1" w:name="copy-code-button"/>
+      <w:bookmarkEnd w:id="1"/>
       <w:r>
         <w:rPr>
           <w:i/>
@@ -6218,8 +6320,8 @@
         <w:jc w:val="left"/>
         <w:rPr/>
       </w:pPr>
-      <w:bookmarkStart w:id="1" w:name="run-and-edit-button"/>
-      <w:bookmarkEnd w:id="1"/>
+      <w:bookmarkStart w:id="2" w:name="run-and-edit-button"/>
+      <w:bookmarkEnd w:id="2"/>
       <w:r>
         <w:rPr>
           <w:i/>
@@ -6243,8 +6345,8 @@
           <w:lang w:val="en-US"/>
         </w:rPr>
       </w:pPr>
-      <w:bookmarkStart w:id="2" w:name="run-code-button"/>
-      <w:bookmarkEnd w:id="2"/>
+      <w:bookmarkStart w:id="3" w:name="run-code-button"/>
+      <w:bookmarkEnd w:id="3"/>
       <w:r>
         <w:rPr>
           <w:i/>
@@ -6389,6 +6491,60 @@
     </w:p>
     <w:p>
       <w:pPr>
+        <w:pStyle w:val="Normal"/>
+        <w:rPr/>
+      </w:pPr>
+      <w:r>
+        <w:rPr/>
+      </w:r>
+    </w:p>
+    <w:p>
+      <w:pPr>
+        <w:pStyle w:val="Normal"/>
+        <w:rPr/>
+      </w:pPr>
+      <w:r>
+        <w:rPr/>
+      </w:r>
+    </w:p>
+    <w:p>
+      <w:pPr>
+        <w:pStyle w:val="Normal"/>
+        <w:rPr/>
+      </w:pPr>
+      <w:r>
+        <w:rPr/>
+      </w:r>
+    </w:p>
+    <w:p>
+      <w:pPr>
+        <w:pStyle w:val="Normal"/>
+        <w:rPr/>
+      </w:pPr>
+      <w:r>
+        <w:rPr/>
+      </w:r>
+    </w:p>
+    <w:p>
+      <w:pPr>
+        <w:pStyle w:val="Normal"/>
+        <w:rPr/>
+      </w:pPr>
+      <w:r>
+        <w:rPr/>
+      </w:r>
+    </w:p>
+    <w:p>
+      <w:pPr>
+        <w:pStyle w:val="Normal"/>
+        <w:rPr/>
+      </w:pPr>
+      <w:r>
+        <w:rPr/>
+      </w:r>
+    </w:p>
+    <w:p>
+      <w:pPr>
         <w:sectPr>
           <w:type w:val="continuous"/>
           <w:pgSz w:w="11906" w:h="16838"/>
@@ -7070,6 +7226,60 @@
     </w:p>
     <w:p>
       <w:pPr>
+        <w:pStyle w:val="Normal"/>
+        <w:rPr/>
+      </w:pPr>
+      <w:r>
+        <w:rPr/>
+      </w:r>
+    </w:p>
+    <w:p>
+      <w:pPr>
+        <w:pStyle w:val="Normal"/>
+        <w:rPr/>
+      </w:pPr>
+      <w:r>
+        <w:rPr/>
+      </w:r>
+    </w:p>
+    <w:p>
+      <w:pPr>
+        <w:pStyle w:val="Normal"/>
+        <w:rPr/>
+      </w:pPr>
+      <w:r>
+        <w:rPr/>
+      </w:r>
+    </w:p>
+    <w:p>
+      <w:pPr>
+        <w:pStyle w:val="Normal"/>
+        <w:rPr/>
+      </w:pPr>
+      <w:r>
+        <w:rPr/>
+      </w:r>
+    </w:p>
+    <w:p>
+      <w:pPr>
+        <w:pStyle w:val="Normal"/>
+        <w:rPr/>
+      </w:pPr>
+      <w:r>
+        <w:rPr/>
+      </w:r>
+    </w:p>
+    <w:p>
+      <w:pPr>
+        <w:pStyle w:val="Normal"/>
+        <w:rPr/>
+      </w:pPr>
+      <w:r>
+        <w:rPr/>
+      </w:r>
+    </w:p>
+    <w:p>
+      <w:pPr>
         <w:sectPr>
           <w:type w:val="continuous"/>
           <w:pgSz w:w="11906" w:h="16838"/>
@@ -8188,78 +8398,418 @@
         <w:bidi w:val="0"/>
         <w:jc w:val="left"/>
         <w:rPr>
-          <w:b w:val="false"/>
-          <w:b w:val="false"/>
-          <w:bCs w:val="false"/>
-          <w:color w:val="000000"/>
-        </w:rPr>
-      </w:pPr>
-      <w:r>
-        <w:rPr>
-          <w:b w:val="false"/>
-          <w:bCs w:val="false"/>
-          <w:color w:val="000000"/>
-        </w:rPr>
-      </w:r>
-    </w:p>
-    <w:p>
-      <w:pPr>
-        <w:pStyle w:val="Normal"/>
-        <w:bidi w:val="0"/>
-        <w:jc w:val="left"/>
-        <w:rPr>
-          <w:b w:val="false"/>
-          <w:b w:val="false"/>
-          <w:bCs w:val="false"/>
-          <w:color w:val="000000"/>
-        </w:rPr>
-      </w:pPr>
-      <w:r>
-        <w:rPr>
-          <w:b w:val="false"/>
-          <w:bCs w:val="false"/>
-          <w:color w:val="000000"/>
-        </w:rPr>
-      </w:r>
-    </w:p>
-    <w:p>
-      <w:pPr>
-        <w:pStyle w:val="Normal"/>
-        <w:bidi w:val="0"/>
-        <w:jc w:val="left"/>
-        <w:rPr>
-          <w:b w:val="false"/>
-          <w:b w:val="false"/>
-          <w:bCs w:val="false"/>
-          <w:color w:val="000000"/>
-        </w:rPr>
-      </w:pPr>
-      <w:r>
-        <w:rPr>
-          <w:b w:val="false"/>
-          <w:bCs w:val="false"/>
-          <w:color w:val="000000"/>
-        </w:rPr>
-      </w:r>
-    </w:p>
-    <w:p>
-      <w:pPr>
-        <w:pStyle w:val="Normal"/>
-        <w:bidi w:val="0"/>
-        <w:jc w:val="left"/>
-        <w:rPr>
-          <w:b w:val="false"/>
-          <w:b w:val="false"/>
-          <w:bCs w:val="false"/>
-          <w:color w:val="000000"/>
-        </w:rPr>
-      </w:pPr>
-      <w:r>
-        <w:rPr>
-          <w:b w:val="false"/>
-          <w:bCs w:val="false"/>
-          <w:color w:val="000000"/>
-        </w:rPr>
+          <w:rStyle w:val="InternetLink"/>
+          <w:rFonts w:ascii="Arial" w:hAnsi="Arial"/>
+          <w:b w:val="false"/>
+          <w:b w:val="false"/>
+          <w:bCs w:val="false"/>
+          <w:color w:val="000000"/>
+        </w:rPr>
+      </w:pPr>
+      <w:r>
+        <w:rPr>
+          <w:rFonts w:ascii="Arial" w:hAnsi="Arial"/>
+          <w:b w:val="false"/>
+          <w:bCs w:val="false"/>
+          <w:color w:val="000000"/>
+        </w:rPr>
+      </w:r>
+    </w:p>
+    <w:p>
+      <w:pPr>
+        <w:pStyle w:val="TextBody"/>
+        <w:bidi w:val="0"/>
+        <w:jc w:val="left"/>
+        <w:rPr/>
+      </w:pPr>
+      <w:r>
+        <w:rPr>
+          <w:rStyle w:val="InternetLink"/>
+          <w:rFonts w:ascii="Arial" w:hAnsi="Arial"/>
+          <w:b w:val="false"/>
+          <w:bCs w:val="false"/>
+          <w:color w:val="000000"/>
+        </w:rPr>
+        <w:t>Inline functions provides following advantages over macros.</w:t>
+      </w:r>
+    </w:p>
+    <w:p>
+      <w:pPr>
+        <w:pStyle w:val="TextBody"/>
+        <w:numPr>
+          <w:ilvl w:val="0"/>
+          <w:numId w:val="1"/>
+        </w:numPr>
+        <w:tabs>
+          <w:tab w:val="left" w:pos="0" w:leader="none"/>
+        </w:tabs>
+        <w:spacing w:before="0" w:after="0"/>
+        <w:ind w:left="707" w:hanging="283"/>
+        <w:rPr/>
+      </w:pPr>
+      <w:r>
+        <w:rPr/>
+        <w:t xml:space="preserve">Since they are functions so type of arguments is checked by the compiler whether they are correct or not. </w:t>
+      </w:r>
+    </w:p>
+    <w:p>
+      <w:pPr>
+        <w:pStyle w:val="TextBody"/>
+        <w:numPr>
+          <w:ilvl w:val="0"/>
+          <w:numId w:val="1"/>
+        </w:numPr>
+        <w:tabs>
+          <w:tab w:val="left" w:pos="0" w:leader="none"/>
+        </w:tabs>
+        <w:spacing w:before="0" w:after="0"/>
+        <w:ind w:left="707" w:hanging="283"/>
+        <w:rPr/>
+      </w:pPr>
+      <w:r>
+        <w:rPr/>
+        <w:t xml:space="preserve">There is no risk if called multiple times. But there is risk in macros which can be dangerous when the argument is an expression. </w:t>
+      </w:r>
+    </w:p>
+    <w:p>
+      <w:pPr>
+        <w:pStyle w:val="TextBody"/>
+        <w:numPr>
+          <w:ilvl w:val="0"/>
+          <w:numId w:val="1"/>
+        </w:numPr>
+        <w:tabs>
+          <w:tab w:val="left" w:pos="0" w:leader="none"/>
+        </w:tabs>
+        <w:spacing w:before="0" w:after="0"/>
+        <w:ind w:left="707" w:hanging="283"/>
+        <w:rPr/>
+      </w:pPr>
+      <w:r>
+        <w:rPr/>
+        <w:t xml:space="preserve">They can include multiple lines of code without trailing backlashes. </w:t>
+      </w:r>
+    </w:p>
+    <w:p>
+      <w:pPr>
+        <w:pStyle w:val="TextBody"/>
+        <w:numPr>
+          <w:ilvl w:val="0"/>
+          <w:numId w:val="1"/>
+        </w:numPr>
+        <w:tabs>
+          <w:tab w:val="left" w:pos="0" w:leader="none"/>
+        </w:tabs>
+        <w:spacing w:before="0" w:after="0"/>
+        <w:ind w:left="707" w:hanging="283"/>
+        <w:rPr/>
+      </w:pPr>
+      <w:r>
+        <w:rPr/>
+        <w:t xml:space="preserve">Inline functions have their own scope for variables and they can return a value. </w:t>
+      </w:r>
+    </w:p>
+    <w:p>
+      <w:pPr>
+        <w:pStyle w:val="TextBody"/>
+        <w:numPr>
+          <w:ilvl w:val="0"/>
+          <w:numId w:val="1"/>
+        </w:numPr>
+        <w:tabs>
+          <w:tab w:val="left" w:pos="0" w:leader="none"/>
+        </w:tabs>
+        <w:ind w:left="707" w:hanging="283"/>
+        <w:rPr/>
+      </w:pPr>
+      <w:r>
+        <w:rPr/>
+        <w:t xml:space="preserve">Debugging code is easy in case of Inline functions as compared to macros. </w:t>
+      </w:r>
+    </w:p>
+    <w:p>
+      <w:pPr>
+        <w:pStyle w:val="Normal"/>
+        <w:bidi w:val="0"/>
+        <w:jc w:val="left"/>
+        <w:rPr>
+          <w:rStyle w:val="InternetLink"/>
+          <w:rFonts w:ascii="Arial" w:hAnsi="Arial"/>
+          <w:b w:val="false"/>
+          <w:b w:val="false"/>
+          <w:bCs w:val="false"/>
+          <w:color w:val="000000"/>
+        </w:rPr>
+      </w:pPr>
+      <w:r>
+        <w:rPr>
+          <w:rFonts w:ascii="Arial" w:hAnsi="Arial"/>
+          <w:b w:val="false"/>
+          <w:bCs w:val="false"/>
+          <w:color w:val="000000"/>
+        </w:rPr>
+      </w:r>
+    </w:p>
+    <w:p>
+      <w:pPr>
+        <w:pStyle w:val="Normal"/>
+        <w:bidi w:val="0"/>
+        <w:jc w:val="left"/>
+        <w:rPr>
+          <w:b w:val="false"/>
+          <w:b w:val="false"/>
+          <w:bCs w:val="false"/>
+          <w:color w:val="000000"/>
+        </w:rPr>
+      </w:pPr>
+      <w:r>
+        <w:rPr>
+          <w:b w:val="false"/>
+          <w:bCs w:val="false"/>
+          <w:color w:val="000000"/>
+        </w:rPr>
+        <w:t>Inline functions can provide scope for variables (particularly static ones), preprocessor macros can only do this in code blocks {...}, and static variables will not behave exactly the same way.</w:t>
+      </w:r>
+    </w:p>
+    <w:p>
+      <w:pPr>
+        <w:pStyle w:val="Normal"/>
+        <w:bidi w:val="0"/>
+        <w:jc w:val="left"/>
+        <w:rPr>
+          <w:b w:val="false"/>
+          <w:b w:val="false"/>
+          <w:bCs w:val="false"/>
+          <w:color w:val="000000"/>
+        </w:rPr>
+      </w:pPr>
+      <w:r>
+        <w:rPr>
+          <w:b w:val="false"/>
+          <w:bCs w:val="false"/>
+          <w:color w:val="000000"/>
+        </w:rPr>
+      </w:r>
+    </w:p>
+    <w:p>
+      <w:pPr>
+        <w:pStyle w:val="Normal"/>
+        <w:bidi w:val="0"/>
+        <w:jc w:val="left"/>
+        <w:rPr>
+          <w:b w:val="false"/>
+          <w:b w:val="false"/>
+          <w:bCs w:val="false"/>
+          <w:color w:val="000000"/>
+        </w:rPr>
+      </w:pPr>
+      <w:r>
+        <w:rPr>
+          <w:b w:val="false"/>
+          <w:bCs w:val="false"/>
+          <w:color w:val="000000"/>
+        </w:rPr>
+      </w:r>
+    </w:p>
+    <w:p>
+      <w:pPr>
+        <w:pStyle w:val="Normal"/>
+        <w:bidi w:val="0"/>
+        <w:jc w:val="left"/>
+        <w:rPr>
+          <w:b w:val="false"/>
+          <w:b w:val="false"/>
+          <w:bCs w:val="false"/>
+          <w:color w:val="000000"/>
+        </w:rPr>
+      </w:pPr>
+      <w:r>
+        <w:rPr>
+          <w:b w:val="false"/>
+          <w:bCs w:val="false"/>
+          <w:color w:val="000000"/>
+        </w:rPr>
+      </w:r>
+    </w:p>
+    <w:p>
+      <w:pPr>
+        <w:pStyle w:val="Normal"/>
+        <w:bidi w:val="0"/>
+        <w:jc w:val="left"/>
+        <w:rPr>
+          <w:b/>
+          <w:b/>
+          <w:bCs/>
+          <w:color w:val="CE181E"/>
+        </w:rPr>
+      </w:pPr>
+      <w:r>
+        <w:rPr>
+          <w:b/>
+          <w:bCs/>
+          <w:color w:val="CE181E"/>
+        </w:rPr>
+        <w:t xml:space="preserve">Q: struct hi { char jj;  static int i; }; </w:t>
+      </w:r>
+      <w:r>
+        <w:rPr>
+          <w:b w:val="false"/>
+          <w:bCs w:val="false"/>
+          <w:color w:val="CE181E"/>
+        </w:rPr>
+        <w:t xml:space="preserve"> </w:t>
+      </w:r>
+    </w:p>
+    <w:p>
+      <w:pPr>
+        <w:pStyle w:val="Normal"/>
+        <w:bidi w:val="0"/>
+        <w:jc w:val="left"/>
+        <w:rPr>
+          <w:b w:val="false"/>
+          <w:b w:val="false"/>
+          <w:bCs w:val="false"/>
+        </w:rPr>
+      </w:pPr>
+      <w:r>
+        <w:rPr>
+          <w:b w:val="false"/>
+          <w:bCs w:val="false"/>
+        </w:rPr>
+      </w:r>
+    </w:p>
+    <w:p>
+      <w:pPr>
+        <w:pStyle w:val="Normal"/>
+        <w:bidi w:val="0"/>
+        <w:jc w:val="left"/>
+        <w:rPr>
+          <w:b/>
+          <w:b/>
+          <w:bCs/>
+          <w:color w:val="000000"/>
+        </w:rPr>
+      </w:pPr>
+      <w:r>
+        <w:rPr>
+          <w:b w:val="false"/>
+          <w:bCs w:val="false"/>
+          <w:color w:val="000000"/>
+        </w:rPr>
+        <w:t xml:space="preserve">Ans: Error      </w:t>
+      </w:r>
+      <w:r>
+        <w:rPr>
+          <w:b/>
+          <w:bCs/>
+          <w:color w:val="000000"/>
+        </w:rPr>
+        <w:t xml:space="preserve"> expected specifier-qualifier-list before ‘static’</w:t>
+      </w:r>
+    </w:p>
+    <w:p>
+      <w:pPr>
+        <w:pStyle w:val="Normal"/>
+        <w:bidi w:val="0"/>
+        <w:jc w:val="left"/>
+        <w:rPr>
+          <w:b w:val="false"/>
+          <w:b w:val="false"/>
+          <w:bCs w:val="false"/>
+          <w:color w:val="000000"/>
+        </w:rPr>
+      </w:pPr>
+      <w:r>
+        <w:rPr>
+          <w:b w:val="false"/>
+          <w:bCs w:val="false"/>
+          <w:color w:val="000000"/>
+        </w:rPr>
+      </w:r>
+    </w:p>
+    <w:p>
+      <w:pPr>
+        <w:pStyle w:val="TextBody"/>
+        <w:bidi w:val="0"/>
+        <w:jc w:val="left"/>
+        <w:rPr>
+          <w:b w:val="false"/>
+          <w:b w:val="false"/>
+          <w:bCs w:val="false"/>
+          <w:color w:val="000000"/>
+        </w:rPr>
+      </w:pPr>
+      <w:r>
+        <w:rPr>
+          <w:b w:val="false"/>
+          <w:bCs w:val="false"/>
+          <w:i w:val="false"/>
+          <w:caps w:val="false"/>
+          <w:smallCaps w:val="false"/>
+          <w:color w:val="000000"/>
+        </w:rPr>
+        <w:t xml:space="preserve">Coming to struct - A struct is a derived type. You define a variable of a particular declared struct type. This variable, say X, is referred to as one whole data item. The structure in turn can be local to a function (in which case it will be given memory on stack), it can be a global (in which case it will be in the BSS or data segment) or it can be allocated dynamically from heap. Whatever the case, </w:t>
+      </w:r>
+      <w:r>
+        <w:rPr>
+          <w:b/>
+          <w:bCs w:val="false"/>
+          <w:i/>
+          <w:color w:val="000000"/>
+        </w:rPr>
+        <w:t>all its members are continuous in memory.</w:t>
+      </w:r>
+      <w:r>
+        <w:rPr>
+          <w:b w:val="false"/>
+          <w:bCs w:val="false"/>
+          <w:i w:val="false"/>
+          <w:caps w:val="false"/>
+          <w:smallCaps w:val="false"/>
+          <w:color w:val="000000"/>
+        </w:rPr>
+        <w:br/>
+        <w:t xml:space="preserve">So, it is possible to only make the whole structure with all its elements of static type, </w:t>
+      </w:r>
+      <w:r>
+        <w:rPr>
+          <w:b w:val="false"/>
+          <w:bCs w:val="false"/>
+          <w:i/>
+          <w:color w:val="000000"/>
+        </w:rPr>
+        <w:t>because it is not possible to separate one member out to the data segment by making it static.</w:t>
+      </w:r>
+    </w:p>
+    <w:p>
+      <w:pPr>
+        <w:pStyle w:val="TextBody"/>
+        <w:rPr/>
+      </w:pPr>
+      <w:r>
+        <w:rPr>
+          <w:b w:val="false"/>
+          <w:i w:val="false"/>
+          <w:caps w:val="false"/>
+          <w:smallCaps w:val="false"/>
+        </w:rPr>
+        <w:t xml:space="preserve">If it were possible to make one member as static, </w:t>
+      </w:r>
+      <w:r>
+        <w:rPr>
+          <w:b w:val="false"/>
+          <w:i/>
+        </w:rPr>
+        <w:t xml:space="preserve">then that would defeat the purpose of a struct variable, </w:t>
+      </w:r>
+      <w:r>
+        <w:rPr>
+          <w:b w:val="false"/>
+          <w:i w:val="false"/>
+          <w:caps w:val="false"/>
+          <w:smallCaps w:val="false"/>
+        </w:rPr>
+        <w:t>with the static member always in data segment and the rest of the members elsewhere in memory with different life spans.</w:t>
       </w:r>
     </w:p>
     <w:p>
@@ -9662,15 +10212,7 @@
           <w:bCs w:val="false"/>
           <w:color w:val="000000"/>
         </w:rPr>
-        <w:t xml:space="preserve">printf("Little endian"); // </w:t>
-      </w:r>
-      <w:r>
-        <w:rPr>
-          <w:b w:val="false"/>
-          <w:bCs w:val="false"/>
-          <w:color w:val="000000"/>
-        </w:rPr>
-        <w:t>intel family</w:t>
+        <w:t>printf("Little endian"); // intel family</w:t>
       </w:r>
     </w:p>
     <w:p>
@@ -9728,15 +10270,7 @@
           <w:bCs w:val="false"/>
           <w:color w:val="000000"/>
         </w:rPr>
-        <w:t xml:space="preserve">printf("Big endian"); // </w:t>
-      </w:r>
-      <w:r>
-        <w:rPr>
-          <w:b w:val="false"/>
-          <w:bCs w:val="false"/>
-          <w:color w:val="000000"/>
-        </w:rPr>
-        <w:t>Motorola family</w:t>
+        <w:t>printf("Big endian"); // Motorola family</w:t>
       </w:r>
     </w:p>
     <w:p>
@@ -11536,15 +12070,7 @@
           <w:color w:val="000000"/>
         </w:rPr>
         <w:tab/>
-        <w:t xml:space="preserve">return 0; </w:t>
-      </w:r>
-      <w:r>
-        <w:rPr>
-          <w:b w:val="false"/>
-          <w:bCs w:val="false"/>
-          <w:color w:val="000000"/>
-        </w:rPr>
-        <w:t xml:space="preserve">} </w:t>
+        <w:t xml:space="preserve">return 0; } </w:t>
       </w:r>
     </w:p>
     <w:p>
@@ -13196,38 +13722,82 @@
         <w:bidi w:val="0"/>
         <w:jc w:val="left"/>
         <w:rPr>
-          <w:b w:val="false"/>
-          <w:b w:val="false"/>
-          <w:bCs w:val="false"/>
-          <w:color w:val="000000"/>
-        </w:rPr>
-      </w:pPr>
-      <w:r>
-        <w:rPr>
-          <w:b w:val="false"/>
-          <w:bCs w:val="false"/>
-          <w:color w:val="000000"/>
-        </w:rPr>
-      </w:r>
-    </w:p>
-    <w:p>
-      <w:pPr>
-        <w:pStyle w:val="Normal"/>
-        <w:bidi w:val="0"/>
-        <w:jc w:val="left"/>
-        <w:rPr>
-          <w:b w:val="false"/>
-          <w:b w:val="false"/>
-          <w:bCs w:val="false"/>
-          <w:color w:val="000000"/>
-        </w:rPr>
-      </w:pPr>
-      <w:r>
-        <w:rPr>
-          <w:b w:val="false"/>
-          <w:bCs w:val="false"/>
-          <w:color w:val="000000"/>
-        </w:rPr>
+          <w:b/>
+          <w:b/>
+          <w:bCs/>
+          <w:color w:val="000000"/>
+        </w:rPr>
+      </w:pPr>
+      <w:r>
+        <w:rPr>
+          <w:b/>
+          <w:bCs/>
+          <w:color w:val="000000"/>
+        </w:rPr>
+        <w:t xml:space="preserve">Virtual Address :- </w:t>
+      </w:r>
+    </w:p>
+    <w:p>
+      <w:pPr>
+        <w:pStyle w:val="Normal"/>
+        <w:bidi w:val="0"/>
+        <w:jc w:val="left"/>
+        <w:rPr>
+          <w:b w:val="false"/>
+          <w:b w:val="false"/>
+          <w:bCs w:val="false"/>
+          <w:color w:val="000000"/>
+        </w:rPr>
+      </w:pPr>
+      <w:r>
+        <w:rPr>
+          <w:b w:val="false"/>
+          <w:bCs w:val="false"/>
+          <w:color w:val="000000"/>
+        </w:rPr>
+        <w:t>Virtual addresses as the name says are virtual, i.e. they do not point to</w:t>
+      </w:r>
+    </w:p>
+    <w:p>
+      <w:pPr>
+        <w:pStyle w:val="Normal"/>
+        <w:bidi w:val="0"/>
+        <w:jc w:val="left"/>
+        <w:rPr>
+          <w:b w:val="false"/>
+          <w:b w:val="false"/>
+          <w:bCs w:val="false"/>
+          <w:color w:val="000000"/>
+        </w:rPr>
+      </w:pPr>
+      <w:r>
+        <w:rPr>
+          <w:b w:val="false"/>
+          <w:bCs w:val="false"/>
+          <w:color w:val="000000"/>
+        </w:rPr>
+        <w:t>any address in RAM directly but need to be converted into physical</w:t>
+      </w:r>
+    </w:p>
+    <w:p>
+      <w:pPr>
+        <w:pStyle w:val="Normal"/>
+        <w:bidi w:val="0"/>
+        <w:jc w:val="left"/>
+        <w:rPr>
+          <w:b w:val="false"/>
+          <w:b w:val="false"/>
+          <w:bCs w:val="false"/>
+          <w:color w:val="000000"/>
+        </w:rPr>
+      </w:pPr>
+      <w:r>
+        <w:rPr>
+          <w:b w:val="false"/>
+          <w:bCs w:val="false"/>
+          <w:color w:val="000000"/>
+        </w:rPr>
+        <w:t>address by MMU at run time.</w:t>
       </w:r>
     </w:p>
     <w:p>
@@ -13794,84 +14364,66 @@
         </w:rPr>
       </w:pPr>
       <w:r>
+        <w:rPr>
+          <w:rFonts w:ascii="Arial" w:hAnsi="Arial"/>
+          <w:b w:val="false"/>
+          <w:bCs w:val="false"/>
+          <w:color w:val="000000"/>
+        </w:rPr>
+      </w:r>
+    </w:p>
+    <w:p>
+      <w:pPr>
+        <w:pStyle w:val="Normal"/>
+        <w:bidi w:val="0"/>
+        <w:jc w:val="left"/>
+        <w:rPr>
+          <w:rFonts w:ascii="Arial" w:hAnsi="Arial"/>
+          <w:b w:val="false"/>
+          <w:b w:val="false"/>
+          <w:bCs w:val="false"/>
+        </w:rPr>
+      </w:pPr>
+      <w:r>
+        <w:rPr>
+          <w:rFonts w:ascii="Arial" w:hAnsi="Arial"/>
+          <w:b w:val="false"/>
+          <w:bCs w:val="false"/>
+        </w:rPr>
+      </w:r>
+    </w:p>
+    <w:p>
+      <w:pPr>
+        <w:pStyle w:val="Normal"/>
+        <w:bidi w:val="0"/>
+        <w:jc w:val="left"/>
+        <w:rPr>
+          <w:color w:val="CE181E"/>
+        </w:rPr>
+      </w:pPr>
+      <w:r>
+        <w:rPr>
+          <w:rFonts w:ascii="Arial" w:hAnsi="Arial"/>
+          <w:b w:val="false"/>
+          <w:bCs w:val="false"/>
+          <w:color w:val="CE181E"/>
+        </w:rPr>
+        <w:t xml:space="preserve">Ques:- How can you find memory leak happens in kernel </w:t>
+      </w:r>
+      <w:r>
+        <w:br w:type="page"/>
+      </w:r>
+    </w:p>
+    <w:p>
+      <w:pPr>
+        <w:pStyle w:val="Normal"/>
+        <w:bidi w:val="0"/>
+        <w:jc w:val="left"/>
         <w:rPr/>
-      </w:r>
-    </w:p>
-    <w:p>
-      <w:pPr>
-        <w:pStyle w:val="Normal"/>
-        <w:bidi w:val="0"/>
-        <w:jc w:val="left"/>
-        <w:rPr>
-          <w:rFonts w:ascii="Arial" w:hAnsi="Arial"/>
-          <w:b w:val="false"/>
-          <w:b w:val="false"/>
-          <w:bCs w:val="false"/>
-        </w:rPr>
-      </w:pPr>
-      <w:r>
-        <w:rPr>
-          <w:color w:val="CE181E"/>
-        </w:rPr>
-      </w:r>
-    </w:p>
-    <w:p>
-      <w:pPr>
-        <w:pStyle w:val="Normal"/>
-        <w:bidi w:val="0"/>
-        <w:jc w:val="left"/>
-        <w:rPr>
-          <w:color w:val="CE181E"/>
-        </w:rPr>
-      </w:pPr>
-      <w:r>
-        <w:rPr>
-          <w:rFonts w:ascii="Arial" w:hAnsi="Arial"/>
-          <w:b w:val="false"/>
-          <w:bCs w:val="false"/>
-          <w:color w:val="CE181E"/>
-        </w:rPr>
-        <w:t xml:space="preserve">Ques:- How can you find memory leak happens in kernel </w:t>
-      </w:r>
-      <w:r>
-        <w:br w:type="page"/>
-      </w:r>
-    </w:p>
-    <w:p>
-      <w:pPr>
-        <w:pStyle w:val="Normal"/>
-        <w:bidi w:val="0"/>
-        <w:jc w:val="left"/>
-        <w:rPr>
-          <w:rFonts w:ascii="Arial" w:hAnsi="Arial"/>
-          <w:b w:val="false"/>
-          <w:b w:val="false"/>
-          <w:bCs w:val="false"/>
-          <w:color w:val="000000"/>
-        </w:rPr>
       </w:pPr>
       <w:r>
         <w:rPr/>
-      </w:r>
-    </w:p>
-    <w:p>
-      <w:pPr>
-        <w:pStyle w:val="Normal"/>
-        <w:bidi w:val="0"/>
-        <w:jc w:val="left"/>
-        <w:rPr>
-          <w:b w:val="false"/>
-          <w:b w:val="false"/>
-          <w:bCs w:val="false"/>
-          <w:color w:val="000000"/>
-        </w:rPr>
-      </w:pPr>
-      <w:r>
-        <w:rPr>
-          <w:b w:val="false"/>
-          <w:bCs w:val="false"/>
-          <w:color w:val="000000"/>
-        </w:rPr>
+        <w:t xml:space="preserve">Ques: Difference Between Semaphore and Mutex and binary semaphore </w:t>
       </w:r>
     </w:p>
     <w:p>
@@ -13883,6 +14435,87 @@
       </w:pPr>
       <w:r>
         <w:rPr/>
+      </w:r>
+    </w:p>
+    <w:p>
+      <w:pPr>
+        <w:pStyle w:val="Normal"/>
+        <w:bidi w:val="0"/>
+        <w:jc w:val="left"/>
+        <w:rPr/>
+      </w:pPr>
+      <w:r>
+        <w:rPr/>
+        <w:t xml:space="preserve">Ques: check linked list is palidrome or not </w:t>
+      </w:r>
+    </w:p>
+    <w:p>
+      <w:pPr>
+        <w:pStyle w:val="Normal"/>
+        <w:bidi w:val="0"/>
+        <w:jc w:val="left"/>
+        <w:rPr/>
+      </w:pPr>
+      <w:r>
+        <w:rPr/>
+      </w:r>
+    </w:p>
+    <w:p>
+      <w:pPr>
+        <w:pStyle w:val="Normal"/>
+        <w:bidi w:val="0"/>
+        <w:jc w:val="left"/>
+        <w:rPr/>
+      </w:pPr>
+      <w:r>
+        <w:rPr/>
+        <w:t>Ques: Find  detection of loop  in linked list</w:t>
+      </w:r>
+    </w:p>
+    <w:p>
+      <w:pPr>
+        <w:pStyle w:val="Normal"/>
+        <w:bidi w:val="0"/>
+        <w:jc w:val="left"/>
+        <w:rPr/>
+      </w:pPr>
+      <w:r>
+        <w:rPr/>
+      </w:r>
+    </w:p>
+    <w:p>
+      <w:pPr>
+        <w:pStyle w:val="Normal"/>
+        <w:bidi w:val="0"/>
+        <w:jc w:val="left"/>
+        <w:rPr/>
+      </w:pPr>
+      <w:r>
+        <w:rPr/>
+        <w:t xml:space="preserve">Ques: Find architecture size logic without using sizeof  </w:t>
+      </w:r>
+    </w:p>
+    <w:p>
+      <w:pPr>
+        <w:pStyle w:val="Normal"/>
+        <w:bidi w:val="0"/>
+        <w:jc w:val="left"/>
+        <w:rPr/>
+      </w:pPr>
+      <w:r>
+        <w:rPr/>
+      </w:r>
+    </w:p>
+    <w:p>
+      <w:pPr>
+        <w:pStyle w:val="Normal"/>
+        <w:bidi w:val="0"/>
+        <w:jc w:val="left"/>
+        <w:rPr/>
+      </w:pPr>
+      <w:r>
+        <w:rPr/>
+        <w:t>Ques: Find nth node from end of the list in linked list</w:t>
       </w:r>
     </w:p>
     <w:sectPr>
@@ -13896,6 +14529,255 @@
     </w:sectPr>
   </w:body>
 </w:document>
+</file>
+
+<file path=word/numbering.xml><?xml version="1.0" encoding="utf-8"?>
+<w:numbering xmlns:w="http://schemas.openxmlformats.org/wordprocessingml/2006/main" xmlns:o="urn:schemas-microsoft-com:office:office" xmlns:r="http://schemas.openxmlformats.org/officeDocument/2006/relationships" xmlns:v="urn:schemas-microsoft-com:vml">
+  <w:abstractNum w:abstractNumId="1">
+    <w:lvl w:ilvl="0">
+      <w:start w:val="1"/>
+      <w:numFmt w:val="bullet"/>
+      <w:lvlText w:val=""/>
+      <w:lvlJc w:val="left"/>
+      <w:pPr>
+        <w:tabs>
+          <w:tab w:val="num" w:pos="707"/>
+        </w:tabs>
+        <w:ind w:left="707" w:hanging="283"/>
+      </w:pPr>
+      <w:rPr>
+        <w:rFonts w:ascii="Symbol" w:hAnsi="Symbol" w:cs="Symbol" w:hint="default"/>
+        <w:rFonts w:cs="OpenSymbol"/>
+      </w:rPr>
+    </w:lvl>
+    <w:lvl w:ilvl="1">
+      <w:start w:val="1"/>
+      <w:numFmt w:val="bullet"/>
+      <w:lvlText w:val=""/>
+      <w:lvlJc w:val="left"/>
+      <w:pPr>
+        <w:tabs>
+          <w:tab w:val="num" w:pos="1414"/>
+        </w:tabs>
+        <w:ind w:left="1414" w:hanging="283"/>
+      </w:pPr>
+      <w:rPr>
+        <w:rFonts w:ascii="Symbol" w:hAnsi="Symbol" w:cs="Symbol" w:hint="default"/>
+        <w:rFonts w:cs="OpenSymbol"/>
+      </w:rPr>
+    </w:lvl>
+    <w:lvl w:ilvl="2">
+      <w:start w:val="1"/>
+      <w:numFmt w:val="bullet"/>
+      <w:lvlText w:val=""/>
+      <w:lvlJc w:val="left"/>
+      <w:pPr>
+        <w:tabs>
+          <w:tab w:val="num" w:pos="2121"/>
+        </w:tabs>
+        <w:ind w:left="2121" w:hanging="283"/>
+      </w:pPr>
+      <w:rPr>
+        <w:rFonts w:ascii="Symbol" w:hAnsi="Symbol" w:cs="Symbol" w:hint="default"/>
+        <w:rFonts w:cs="OpenSymbol"/>
+      </w:rPr>
+    </w:lvl>
+    <w:lvl w:ilvl="3">
+      <w:start w:val="1"/>
+      <w:numFmt w:val="bullet"/>
+      <w:lvlText w:val=""/>
+      <w:lvlJc w:val="left"/>
+      <w:pPr>
+        <w:tabs>
+          <w:tab w:val="num" w:pos="2828"/>
+        </w:tabs>
+        <w:ind w:left="2828" w:hanging="283"/>
+      </w:pPr>
+      <w:rPr>
+        <w:rFonts w:ascii="Symbol" w:hAnsi="Symbol" w:cs="Symbol" w:hint="default"/>
+        <w:rFonts w:cs="OpenSymbol"/>
+      </w:rPr>
+    </w:lvl>
+    <w:lvl w:ilvl="4">
+      <w:start w:val="1"/>
+      <w:numFmt w:val="bullet"/>
+      <w:lvlText w:val=""/>
+      <w:lvlJc w:val="left"/>
+      <w:pPr>
+        <w:tabs>
+          <w:tab w:val="num" w:pos="3535"/>
+        </w:tabs>
+        <w:ind w:left="3535" w:hanging="283"/>
+      </w:pPr>
+      <w:rPr>
+        <w:rFonts w:ascii="Symbol" w:hAnsi="Symbol" w:cs="Symbol" w:hint="default"/>
+        <w:rFonts w:cs="OpenSymbol"/>
+      </w:rPr>
+    </w:lvl>
+    <w:lvl w:ilvl="5">
+      <w:start w:val="1"/>
+      <w:numFmt w:val="bullet"/>
+      <w:lvlText w:val=""/>
+      <w:lvlJc w:val="left"/>
+      <w:pPr>
+        <w:tabs>
+          <w:tab w:val="num" w:pos="4242"/>
+        </w:tabs>
+        <w:ind w:left="4242" w:hanging="283"/>
+      </w:pPr>
+      <w:rPr>
+        <w:rFonts w:ascii="Symbol" w:hAnsi="Symbol" w:cs="Symbol" w:hint="default"/>
+        <w:rFonts w:cs="OpenSymbol"/>
+      </w:rPr>
+    </w:lvl>
+    <w:lvl w:ilvl="6">
+      <w:start w:val="1"/>
+      <w:numFmt w:val="bullet"/>
+      <w:lvlText w:val=""/>
+      <w:lvlJc w:val="left"/>
+      <w:pPr>
+        <w:tabs>
+          <w:tab w:val="num" w:pos="4949"/>
+        </w:tabs>
+        <w:ind w:left="4949" w:hanging="283"/>
+      </w:pPr>
+      <w:rPr>
+        <w:rFonts w:ascii="Symbol" w:hAnsi="Symbol" w:cs="Symbol" w:hint="default"/>
+        <w:rFonts w:cs="OpenSymbol"/>
+      </w:rPr>
+    </w:lvl>
+    <w:lvl w:ilvl="7">
+      <w:start w:val="1"/>
+      <w:numFmt w:val="bullet"/>
+      <w:lvlText w:val=""/>
+      <w:lvlJc w:val="left"/>
+      <w:pPr>
+        <w:tabs>
+          <w:tab w:val="num" w:pos="5656"/>
+        </w:tabs>
+        <w:ind w:left="5656" w:hanging="283"/>
+      </w:pPr>
+      <w:rPr>
+        <w:rFonts w:ascii="Symbol" w:hAnsi="Symbol" w:cs="Symbol" w:hint="default"/>
+        <w:rFonts w:cs="OpenSymbol"/>
+      </w:rPr>
+    </w:lvl>
+    <w:lvl w:ilvl="8">
+      <w:start w:val="1"/>
+      <w:numFmt w:val="bullet"/>
+      <w:lvlText w:val=""/>
+      <w:lvlJc w:val="left"/>
+      <w:pPr>
+        <w:tabs>
+          <w:tab w:val="num" w:pos="6363"/>
+        </w:tabs>
+        <w:ind w:left="6363" w:hanging="283"/>
+      </w:pPr>
+      <w:rPr>
+        <w:rFonts w:ascii="Symbol" w:hAnsi="Symbol" w:cs="Symbol" w:hint="default"/>
+        <w:rFonts w:cs="OpenSymbol"/>
+      </w:rPr>
+    </w:lvl>
+  </w:abstractNum>
+  <w:abstractNum w:abstractNumId="2">
+    <w:lvl w:ilvl="0">
+      <w:start w:val="1"/>
+      <w:numFmt w:val="none"/>
+      <w:suff w:val="nothing"/>
+      <w:lvlText w:val=""/>
+      <w:lvlJc w:val="left"/>
+      <w:pPr>
+        <w:ind w:left="0" w:hanging="0"/>
+      </w:pPr>
+    </w:lvl>
+    <w:lvl w:ilvl="1">
+      <w:start w:val="1"/>
+      <w:numFmt w:val="none"/>
+      <w:suff w:val="nothing"/>
+      <w:lvlText w:val=""/>
+      <w:lvlJc w:val="left"/>
+      <w:pPr>
+        <w:ind w:left="0" w:hanging="0"/>
+      </w:pPr>
+    </w:lvl>
+    <w:lvl w:ilvl="2">
+      <w:start w:val="1"/>
+      <w:numFmt w:val="none"/>
+      <w:suff w:val="nothing"/>
+      <w:lvlText w:val=""/>
+      <w:lvlJc w:val="left"/>
+      <w:pPr>
+        <w:ind w:left="0" w:hanging="0"/>
+      </w:pPr>
+    </w:lvl>
+    <w:lvl w:ilvl="3">
+      <w:start w:val="1"/>
+      <w:numFmt w:val="none"/>
+      <w:suff w:val="nothing"/>
+      <w:lvlText w:val=""/>
+      <w:lvlJc w:val="left"/>
+      <w:pPr>
+        <w:ind w:left="0" w:hanging="0"/>
+      </w:pPr>
+    </w:lvl>
+    <w:lvl w:ilvl="4">
+      <w:start w:val="1"/>
+      <w:numFmt w:val="none"/>
+      <w:suff w:val="nothing"/>
+      <w:lvlText w:val=""/>
+      <w:lvlJc w:val="left"/>
+      <w:pPr>
+        <w:ind w:left="0" w:hanging="0"/>
+      </w:pPr>
+    </w:lvl>
+    <w:lvl w:ilvl="5">
+      <w:start w:val="1"/>
+      <w:numFmt w:val="none"/>
+      <w:suff w:val="nothing"/>
+      <w:lvlText w:val=""/>
+      <w:lvlJc w:val="left"/>
+      <w:pPr>
+        <w:ind w:left="0" w:hanging="0"/>
+      </w:pPr>
+    </w:lvl>
+    <w:lvl w:ilvl="6">
+      <w:start w:val="1"/>
+      <w:numFmt w:val="none"/>
+      <w:suff w:val="nothing"/>
+      <w:lvlText w:val=""/>
+      <w:lvlJc w:val="left"/>
+      <w:pPr>
+        <w:ind w:left="0" w:hanging="0"/>
+      </w:pPr>
+    </w:lvl>
+    <w:lvl w:ilvl="7">
+      <w:start w:val="1"/>
+      <w:numFmt w:val="none"/>
+      <w:suff w:val="nothing"/>
+      <w:lvlText w:val=""/>
+      <w:lvlJc w:val="left"/>
+      <w:pPr>
+        <w:ind w:left="0" w:hanging="0"/>
+      </w:pPr>
+    </w:lvl>
+    <w:lvl w:ilvl="8">
+      <w:start w:val="1"/>
+      <w:numFmt w:val="none"/>
+      <w:suff w:val="nothing"/>
+      <w:lvlText w:val=""/>
+      <w:lvlJc w:val="left"/>
+      <w:pPr>
+        <w:ind w:left="0" w:hanging="0"/>
+      </w:pPr>
+    </w:lvl>
+  </w:abstractNum>
+  <w:num w:numId="1">
+    <w:abstractNumId w:val="1"/>
+  </w:num>
+  <w:num w:numId="2">
+    <w:abstractNumId w:val="2"/>
+  </w:num>
+</w:numbering>
 </file>
 
 <file path=word/styles.xml><?xml version="1.0" encoding="utf-8"?>
@@ -13990,6 +14872,285 @@
       <w:color w:val="000000"/>
     </w:rPr>
   </w:style>
+  <w:style w:type="character" w:styleId="ListLabel4">
+    <w:name w:val="ListLabel 4"/>
+    <w:qFormat/>
+    <w:rPr/>
+  </w:style>
+  <w:style w:type="character" w:styleId="ListLabel5">
+    <w:name w:val="ListLabel 5"/>
+    <w:qFormat/>
+    <w:rPr>
+      <w:rFonts w:ascii="Arial" w:hAnsi="Arial"/>
+      <w:b w:val="false"/>
+      <w:bCs w:val="false"/>
+      <w:color w:val="000000"/>
+    </w:rPr>
+  </w:style>
+  <w:style w:type="character" w:styleId="ListLabel6">
+    <w:name w:val="ListLabel 6"/>
+    <w:qFormat/>
+    <w:rPr/>
+  </w:style>
+  <w:style w:type="character" w:styleId="ListLabel7">
+    <w:name w:val="ListLabel 7"/>
+    <w:qFormat/>
+    <w:rPr>
+      <w:rFonts w:ascii="Arial" w:hAnsi="Arial"/>
+      <w:b w:val="false"/>
+      <w:bCs w:val="false"/>
+      <w:color w:val="000000"/>
+    </w:rPr>
+  </w:style>
+  <w:style w:type="character" w:styleId="ListLabel8">
+    <w:name w:val="ListLabel 8"/>
+    <w:qFormat/>
+    <w:rPr/>
+  </w:style>
+  <w:style w:type="character" w:styleId="ListLabel9">
+    <w:name w:val="ListLabel 9"/>
+    <w:qFormat/>
+    <w:rPr>
+      <w:rFonts w:ascii="Arial" w:hAnsi="Arial"/>
+      <w:b w:val="false"/>
+      <w:bCs w:val="false"/>
+      <w:color w:val="000000"/>
+    </w:rPr>
+  </w:style>
+  <w:style w:type="character" w:styleId="ListLabel10">
+    <w:name w:val="ListLabel 10"/>
+    <w:qFormat/>
+    <w:rPr>
+      <w:rFonts w:cs="OpenSymbol"/>
+    </w:rPr>
+  </w:style>
+  <w:style w:type="character" w:styleId="ListLabel11">
+    <w:name w:val="ListLabel 11"/>
+    <w:qFormat/>
+    <w:rPr>
+      <w:rFonts w:cs="OpenSymbol"/>
+    </w:rPr>
+  </w:style>
+  <w:style w:type="character" w:styleId="ListLabel12">
+    <w:name w:val="ListLabel 12"/>
+    <w:qFormat/>
+    <w:rPr>
+      <w:rFonts w:cs="OpenSymbol"/>
+    </w:rPr>
+  </w:style>
+  <w:style w:type="character" w:styleId="ListLabel13">
+    <w:name w:val="ListLabel 13"/>
+    <w:qFormat/>
+    <w:rPr>
+      <w:rFonts w:cs="OpenSymbol"/>
+    </w:rPr>
+  </w:style>
+  <w:style w:type="character" w:styleId="ListLabel14">
+    <w:name w:val="ListLabel 14"/>
+    <w:qFormat/>
+    <w:rPr>
+      <w:rFonts w:cs="OpenSymbol"/>
+    </w:rPr>
+  </w:style>
+  <w:style w:type="character" w:styleId="ListLabel15">
+    <w:name w:val="ListLabel 15"/>
+    <w:qFormat/>
+    <w:rPr>
+      <w:rFonts w:cs="OpenSymbol"/>
+    </w:rPr>
+  </w:style>
+  <w:style w:type="character" w:styleId="ListLabel16">
+    <w:name w:val="ListLabel 16"/>
+    <w:qFormat/>
+    <w:rPr>
+      <w:rFonts w:cs="OpenSymbol"/>
+    </w:rPr>
+  </w:style>
+  <w:style w:type="character" w:styleId="ListLabel17">
+    <w:name w:val="ListLabel 17"/>
+    <w:qFormat/>
+    <w:rPr>
+      <w:rFonts w:cs="OpenSymbol"/>
+    </w:rPr>
+  </w:style>
+  <w:style w:type="character" w:styleId="ListLabel18">
+    <w:name w:val="ListLabel 18"/>
+    <w:qFormat/>
+    <w:rPr>
+      <w:rFonts w:cs="OpenSymbol"/>
+    </w:rPr>
+  </w:style>
+  <w:style w:type="character" w:styleId="ListLabel19">
+    <w:name w:val="ListLabel 19"/>
+    <w:qFormat/>
+    <w:rPr/>
+  </w:style>
+  <w:style w:type="character" w:styleId="ListLabel20">
+    <w:name w:val="ListLabel 20"/>
+    <w:qFormat/>
+    <w:rPr>
+      <w:rFonts w:ascii="Arial" w:hAnsi="Arial"/>
+      <w:b w:val="false"/>
+      <w:bCs w:val="false"/>
+      <w:color w:val="000000"/>
+    </w:rPr>
+  </w:style>
+  <w:style w:type="character" w:styleId="ListLabel21">
+    <w:name w:val="ListLabel 21"/>
+    <w:qFormat/>
+    <w:rPr>
+      <w:rFonts w:cs="OpenSymbol"/>
+    </w:rPr>
+  </w:style>
+  <w:style w:type="character" w:styleId="ListLabel22">
+    <w:name w:val="ListLabel 22"/>
+    <w:qFormat/>
+    <w:rPr>
+      <w:rFonts w:cs="OpenSymbol"/>
+    </w:rPr>
+  </w:style>
+  <w:style w:type="character" w:styleId="ListLabel23">
+    <w:name w:val="ListLabel 23"/>
+    <w:qFormat/>
+    <w:rPr>
+      <w:rFonts w:cs="OpenSymbol"/>
+    </w:rPr>
+  </w:style>
+  <w:style w:type="character" w:styleId="ListLabel24">
+    <w:name w:val="ListLabel 24"/>
+    <w:qFormat/>
+    <w:rPr>
+      <w:rFonts w:cs="OpenSymbol"/>
+    </w:rPr>
+  </w:style>
+  <w:style w:type="character" w:styleId="ListLabel25">
+    <w:name w:val="ListLabel 25"/>
+    <w:qFormat/>
+    <w:rPr>
+      <w:rFonts w:cs="OpenSymbol"/>
+    </w:rPr>
+  </w:style>
+  <w:style w:type="character" w:styleId="ListLabel26">
+    <w:name w:val="ListLabel 26"/>
+    <w:qFormat/>
+    <w:rPr>
+      <w:rFonts w:cs="OpenSymbol"/>
+    </w:rPr>
+  </w:style>
+  <w:style w:type="character" w:styleId="ListLabel27">
+    <w:name w:val="ListLabel 27"/>
+    <w:qFormat/>
+    <w:rPr>
+      <w:rFonts w:cs="OpenSymbol"/>
+    </w:rPr>
+  </w:style>
+  <w:style w:type="character" w:styleId="ListLabel28">
+    <w:name w:val="ListLabel 28"/>
+    <w:qFormat/>
+    <w:rPr>
+      <w:rFonts w:cs="OpenSymbol"/>
+    </w:rPr>
+  </w:style>
+  <w:style w:type="character" w:styleId="ListLabel29">
+    <w:name w:val="ListLabel 29"/>
+    <w:qFormat/>
+    <w:rPr>
+      <w:rFonts w:cs="OpenSymbol"/>
+    </w:rPr>
+  </w:style>
+  <w:style w:type="character" w:styleId="ListLabel30">
+    <w:name w:val="ListLabel 30"/>
+    <w:qFormat/>
+    <w:rPr/>
+  </w:style>
+  <w:style w:type="character" w:styleId="ListLabel31">
+    <w:name w:val="ListLabel 31"/>
+    <w:qFormat/>
+    <w:rPr>
+      <w:rFonts w:ascii="Arial" w:hAnsi="Arial"/>
+      <w:b w:val="false"/>
+      <w:bCs w:val="false"/>
+      <w:color w:val="000000"/>
+    </w:rPr>
+  </w:style>
+  <w:style w:type="character" w:styleId="ListLabel32">
+    <w:name w:val="ListLabel 32"/>
+    <w:qFormat/>
+    <w:rPr>
+      <w:rFonts w:cs="OpenSymbol"/>
+    </w:rPr>
+  </w:style>
+  <w:style w:type="character" w:styleId="ListLabel33">
+    <w:name w:val="ListLabel 33"/>
+    <w:qFormat/>
+    <w:rPr>
+      <w:rFonts w:cs="OpenSymbol"/>
+    </w:rPr>
+  </w:style>
+  <w:style w:type="character" w:styleId="ListLabel34">
+    <w:name w:val="ListLabel 34"/>
+    <w:qFormat/>
+    <w:rPr>
+      <w:rFonts w:cs="OpenSymbol"/>
+    </w:rPr>
+  </w:style>
+  <w:style w:type="character" w:styleId="ListLabel35">
+    <w:name w:val="ListLabel 35"/>
+    <w:qFormat/>
+    <w:rPr>
+      <w:rFonts w:cs="OpenSymbol"/>
+    </w:rPr>
+  </w:style>
+  <w:style w:type="character" w:styleId="ListLabel36">
+    <w:name w:val="ListLabel 36"/>
+    <w:qFormat/>
+    <w:rPr>
+      <w:rFonts w:cs="OpenSymbol"/>
+    </w:rPr>
+  </w:style>
+  <w:style w:type="character" w:styleId="ListLabel37">
+    <w:name w:val="ListLabel 37"/>
+    <w:qFormat/>
+    <w:rPr>
+      <w:rFonts w:cs="OpenSymbol"/>
+    </w:rPr>
+  </w:style>
+  <w:style w:type="character" w:styleId="ListLabel38">
+    <w:name w:val="ListLabel 38"/>
+    <w:qFormat/>
+    <w:rPr>
+      <w:rFonts w:cs="OpenSymbol"/>
+    </w:rPr>
+  </w:style>
+  <w:style w:type="character" w:styleId="ListLabel39">
+    <w:name w:val="ListLabel 39"/>
+    <w:qFormat/>
+    <w:rPr>
+      <w:rFonts w:cs="OpenSymbol"/>
+    </w:rPr>
+  </w:style>
+  <w:style w:type="character" w:styleId="ListLabel40">
+    <w:name w:val="ListLabel 40"/>
+    <w:qFormat/>
+    <w:rPr>
+      <w:rFonts w:cs="OpenSymbol"/>
+    </w:rPr>
+  </w:style>
+  <w:style w:type="character" w:styleId="ListLabel41">
+    <w:name w:val="ListLabel 41"/>
+    <w:qFormat/>
+    <w:rPr/>
+  </w:style>
+  <w:style w:type="character" w:styleId="ListLabel42">
+    <w:name w:val="ListLabel 42"/>
+    <w:qFormat/>
+    <w:rPr>
+      <w:rFonts w:ascii="Arial" w:hAnsi="Arial"/>
+      <w:b w:val="false"/>
+      <w:bCs w:val="false"/>
+      <w:color w:val="000000"/>
+    </w:rPr>
+  </w:style>
   <w:style w:type="paragraph" w:styleId="Heading">
     <w:name w:val="Heading"/>
     <w:basedOn w:val="Normal"/>

</xml_diff>